<commit_message>
vault backup: 2022-07-28 19:45:38
</commit_message>
<xml_diff>
--- a/notes/Indigenous Dreaming.docx
+++ b/notes/Indigenous Dreaming.docx
@@ -173,6 +173,61 @@
         <w:t xml:space="preserve">What is a totem???</w:t>
       </w:r>
     </w:p>
+    <w:p>
+      <w:r>
+        <w:pict>
+          <v:rect style="width:0;height:1.5pt" o:hralign="center" o:hrstd="t" o:hr="t"/>
+        </w:pict>
+      </w:r>
+    </w:p>
+    <w:p>
+      <w:pPr>
+        <w:numPr>
+          <w:ilvl w:val="0"/>
+          <w:numId w:val="1004"/>
+        </w:numPr>
+        <w:pStyle w:val="Compact"/>
+      </w:pPr>
+      <w:r>
+        <w:t xml:space="preserve">There is quite a high knowledge barrier, it is insulated/closed off to other cultures</w:t>
+      </w:r>
+    </w:p>
+    <w:p>
+      <w:pPr>
+        <w:numPr>
+          <w:ilvl w:val="1"/>
+          <w:numId w:val="1005"/>
+        </w:numPr>
+        <w:pStyle w:val="Compact"/>
+      </w:pPr>
+      <w:r>
+        <w:t xml:space="preserve">Secretive</w:t>
+      </w:r>
+    </w:p>
+    <w:p>
+      <w:pPr>
+        <w:numPr>
+          <w:ilvl w:val="1"/>
+          <w:numId w:val="1005"/>
+        </w:numPr>
+        <w:pStyle w:val="Compact"/>
+      </w:pPr>
+      <w:r>
+        <w:t xml:space="preserve">Thus, there is no good explanation as of yet</w:t>
+      </w:r>
+    </w:p>
+    <w:p>
+      <w:pPr>
+        <w:numPr>
+          <w:ilvl w:val="0"/>
+          <w:numId w:val="1004"/>
+        </w:numPr>
+        <w:pStyle w:val="Compact"/>
+      </w:pPr>
+      <w:r>
+        <w:t xml:space="preserve">English is not great at representing Aboriginal culture</w:t>
+      </w:r>
+    </w:p>
     <w:bookmarkStart w:id="27" w:name="aboriginal-spirituality"/>
     <w:p>
       <w:pPr>
@@ -195,7 +250,7 @@
       <w:pPr>
         <w:numPr>
           <w:ilvl w:val="0"/>
-          <w:numId w:val="1004"/>
+          <w:numId w:val="1006"/>
         </w:numPr>
         <w:pStyle w:val="Compact"/>
       </w:pPr>
@@ -207,7 +262,7 @@
       <w:pPr>
         <w:numPr>
           <w:ilvl w:val="0"/>
-          <w:numId w:val="1004"/>
+          <w:numId w:val="1006"/>
         </w:numPr>
         <w:pStyle w:val="Compact"/>
       </w:pPr>
@@ -219,7 +274,7 @@
       <w:pPr>
         <w:numPr>
           <w:ilvl w:val="0"/>
-          <w:numId w:val="1004"/>
+          <w:numId w:val="1006"/>
         </w:numPr>
         <w:pStyle w:val="Compact"/>
       </w:pPr>
@@ -231,7 +286,7 @@
       <w:pPr>
         <w:numPr>
           <w:ilvl w:val="1"/>
-          <w:numId w:val="1005"/>
+          <w:numId w:val="1007"/>
         </w:numPr>
         <w:pStyle w:val="Compact"/>
       </w:pPr>
@@ -243,7 +298,7 @@
       <w:pPr>
         <w:numPr>
           <w:ilvl w:val="0"/>
-          <w:numId w:val="1004"/>
+          <w:numId w:val="1006"/>
         </w:numPr>
         <w:pStyle w:val="Compact"/>
       </w:pPr>
@@ -255,19 +310,19 @@
       <w:pPr>
         <w:numPr>
           <w:ilvl w:val="1"/>
+          <w:numId w:val="1008"/>
+        </w:numPr>
+        <w:pStyle w:val="Compact"/>
+      </w:pPr>
+      <w:r>
+        <w:t xml:space="preserve">Rain, hunting, eg</w:t>
+      </w:r>
+    </w:p>
+    <w:p>
+      <w:pPr>
+        <w:numPr>
+          <w:ilvl w:val="0"/>
           <w:numId w:val="1006"/>
-        </w:numPr>
-        <w:pStyle w:val="Compact"/>
-      </w:pPr>
-      <w:r>
-        <w:t xml:space="preserve">Rain, hunting, eg</w:t>
-      </w:r>
-    </w:p>
-    <w:p>
-      <w:pPr>
-        <w:numPr>
-          <w:ilvl w:val="0"/>
-          <w:numId w:val="1004"/>
         </w:numPr>
         <w:pStyle w:val="Compact"/>
       </w:pPr>
@@ -289,7 +344,7 @@
       <w:pPr>
         <w:numPr>
           <w:ilvl w:val="0"/>
-          <w:numId w:val="1007"/>
+          <w:numId w:val="1009"/>
         </w:numPr>
         <w:pStyle w:val="Compact"/>
       </w:pPr>
@@ -301,7 +356,7 @@
       <w:pPr>
         <w:numPr>
           <w:ilvl w:val="1"/>
-          <w:numId w:val="1008"/>
+          <w:numId w:val="1010"/>
         </w:numPr>
         <w:pStyle w:val="Compact"/>
       </w:pPr>
@@ -313,23 +368,23 @@
       <w:pPr>
         <w:numPr>
           <w:ilvl w:val="2"/>
+          <w:numId w:val="1011"/>
+        </w:numPr>
+        <w:pStyle w:val="Compact"/>
+      </w:pPr>
+      <w:r>
+        <w:t xml:space="preserve">Many deities (part human (mind), part animal (body), part supernatural (powers)) form the Universe</w:t>
+      </w:r>
+    </w:p>
+    <w:p>
+      <w:pPr>
+        <w:numPr>
+          <w:ilvl w:val="0"/>
           <w:numId w:val="1009"/>
         </w:numPr>
         <w:pStyle w:val="Compact"/>
       </w:pPr>
       <w:r>
-        <w:t xml:space="preserve">Many deities (part human (mind), part animal (body), part supernatural (powers)) form the Universe</w:t>
-      </w:r>
-    </w:p>
-    <w:p>
-      <w:pPr>
-        <w:numPr>
-          <w:ilvl w:val="0"/>
-          <w:numId w:val="1007"/>
-        </w:numPr>
-        <w:pStyle w:val="Compact"/>
-      </w:pPr>
-      <w:r>
         <w:t xml:space="preserve">Interactions between deities (spirits?) made the Earth the way it is</w:t>
       </w:r>
     </w:p>
@@ -346,7 +401,7 @@
       <w:pPr>
         <w:numPr>
           <w:ilvl w:val="0"/>
-          <w:numId w:val="1010"/>
+          <w:numId w:val="1012"/>
         </w:numPr>
         <w:pStyle w:val="Compact"/>
       </w:pPr>
@@ -358,7 +413,7 @@
       <w:pPr>
         <w:numPr>
           <w:ilvl w:val="0"/>
-          <w:numId w:val="1010"/>
+          <w:numId w:val="1012"/>
         </w:numPr>
         <w:pStyle w:val="Compact"/>
       </w:pPr>
@@ -370,7 +425,7 @@
       <w:pPr>
         <w:numPr>
           <w:ilvl w:val="0"/>
-          <w:numId w:val="1010"/>
+          <w:numId w:val="1012"/>
         </w:numPr>
         <w:pStyle w:val="Compact"/>
       </w:pPr>
@@ -382,7 +437,7 @@
       <w:pPr>
         <w:numPr>
           <w:ilvl w:val="1"/>
-          <w:numId w:val="1011"/>
+          <w:numId w:val="1013"/>
         </w:numPr>
         <w:pStyle w:val="Compact"/>
       </w:pPr>
@@ -405,7 +460,7 @@
       <w:pPr>
         <w:numPr>
           <w:ilvl w:val="0"/>
-          <w:numId w:val="1012"/>
+          <w:numId w:val="1014"/>
         </w:numPr>
         <w:pStyle w:val="Compact"/>
       </w:pPr>
@@ -417,7 +472,7 @@
       <w:pPr>
         <w:numPr>
           <w:ilvl w:val="1"/>
-          <w:numId w:val="1013"/>
+          <w:numId w:val="1015"/>
         </w:numPr>
         <w:pStyle w:val="Compact"/>
       </w:pPr>
@@ -439,7 +494,7 @@
       <w:pPr>
         <w:numPr>
           <w:ilvl w:val="0"/>
-          <w:numId w:val="1014"/>
+          <w:numId w:val="1016"/>
         </w:numPr>
         <w:pStyle w:val="Compact"/>
       </w:pPr>
@@ -451,7 +506,7 @@
       <w:pPr>
         <w:numPr>
           <w:ilvl w:val="1"/>
-          <w:numId w:val="1015"/>
+          <w:numId w:val="1017"/>
         </w:numPr>
         <w:pStyle w:val="Compact"/>
       </w:pPr>
@@ -463,7 +518,7 @@
       <w:pPr>
         <w:numPr>
           <w:ilvl w:val="0"/>
-          <w:numId w:val="1014"/>
+          <w:numId w:val="1016"/>
         </w:numPr>
         <w:pStyle w:val="Compact"/>
       </w:pPr>
@@ -475,7 +530,7 @@
       <w:pPr>
         <w:numPr>
           <w:ilvl w:val="0"/>
-          <w:numId w:val="1014"/>
+          <w:numId w:val="1016"/>
         </w:numPr>
         <w:pStyle w:val="Compact"/>
       </w:pPr>
@@ -487,7 +542,7 @@
       <w:pPr>
         <w:numPr>
           <w:ilvl w:val="1"/>
-          <w:numId w:val="1016"/>
+          <w:numId w:val="1018"/>
         </w:numPr>
         <w:pStyle w:val="Compact"/>
       </w:pPr>
@@ -506,7 +561,7 @@
       <w:pPr>
         <w:numPr>
           <w:ilvl w:val="0"/>
-          <w:numId w:val="1017"/>
+          <w:numId w:val="1019"/>
         </w:numPr>
         <w:pStyle w:val="Compact"/>
       </w:pPr>
@@ -518,7 +573,7 @@
       <w:pPr>
         <w:numPr>
           <w:ilvl w:val="0"/>
-          <w:numId w:val="1017"/>
+          <w:numId w:val="1019"/>
         </w:numPr>
         <w:pStyle w:val="Compact"/>
       </w:pPr>
@@ -530,7 +585,7 @@
       <w:pPr>
         <w:numPr>
           <w:ilvl w:val="1"/>
-          <w:numId w:val="1018"/>
+          <w:numId w:val="1020"/>
         </w:numPr>
         <w:pStyle w:val="Compact"/>
       </w:pPr>
@@ -542,7 +597,7 @@
       <w:pPr>
         <w:numPr>
           <w:ilvl w:val="1"/>
-          <w:numId w:val="1018"/>
+          <w:numId w:val="1020"/>
         </w:numPr>
         <w:pStyle w:val="Compact"/>
       </w:pPr>
@@ -554,12 +609,103 @@
       <w:pPr>
         <w:numPr>
           <w:ilvl w:val="0"/>
-          <w:numId w:val="1017"/>
-        </w:numPr>
-        <w:pStyle w:val="Compact"/>
-      </w:pPr>
-      <w:r>
-        <w:t xml:space="preserve">Through totemism,</w:t>
+          <w:numId w:val="1019"/>
+        </w:numPr>
+        <w:pStyle w:val="Compact"/>
+      </w:pPr>
+      <w:r>
+        <w:t xml:space="preserve">Through totemism, everything is part of a whole</w:t>
+      </w:r>
+    </w:p>
+    <w:p>
+      <w:pPr>
+        <w:numPr>
+          <w:ilvl w:val="0"/>
+          <w:numId w:val="1019"/>
+        </w:numPr>
+        <w:pStyle w:val="Compact"/>
+      </w:pPr>
+      <w:r>
+        <w:t xml:space="preserve">Aboriginal culture is more linked to time than place</w:t>
+      </w:r>
+    </w:p>
+    <w:p>
+      <w:pPr>
+        <w:numPr>
+          <w:ilvl w:val="1"/>
+          <w:numId w:val="1021"/>
+        </w:numPr>
+        <w:pStyle w:val="Compact"/>
+      </w:pPr>
+      <w:r>
+        <w:t xml:space="preserve">Chronological order based on directions)</w:t>
+      </w:r>
+    </w:p>
+    <w:p>
+      <w:r>
+        <w:pict>
+          <v:rect style="width:0;height:1.5pt" o:hralign="center" o:hrstd="t" o:hr="t"/>
+        </w:pict>
+      </w:r>
+    </w:p>
+    <w:p>
+      <w:pPr>
+        <w:numPr>
+          <w:ilvl w:val="0"/>
+          <w:numId w:val="1022"/>
+        </w:numPr>
+        <w:pStyle w:val="Compact"/>
+      </w:pPr>
+      <w:r>
+        <w:t xml:space="preserve">Many ceremonies</w:t>
+      </w:r>
+    </w:p>
+    <w:p>
+      <w:pPr>
+        <w:numPr>
+          <w:ilvl w:val="1"/>
+          <w:numId w:val="1023"/>
+        </w:numPr>
+        <w:pStyle w:val="Compact"/>
+      </w:pPr>
+      <w:r>
+        <w:t xml:space="preserve">Increase (ties to land) ceremony</w:t>
+      </w:r>
+    </w:p>
+    <w:p>
+      <w:pPr>
+        <w:numPr>
+          <w:ilvl w:val="1"/>
+          <w:numId w:val="1023"/>
+        </w:numPr>
+        <w:pStyle w:val="Compact"/>
+      </w:pPr>
+      <w:r>
+        <w:t xml:space="preserve">Initiation (of people into culture) rites</w:t>
+      </w:r>
+    </w:p>
+    <w:p>
+      <w:pPr>
+        <w:numPr>
+          <w:ilvl w:val="1"/>
+          <w:numId w:val="1023"/>
+        </w:numPr>
+        <w:pStyle w:val="Compact"/>
+      </w:pPr>
+      <w:r>
+        <w:t xml:space="preserve">Mourning (spirits to guide them back) ceremonies</w:t>
+      </w:r>
+    </w:p>
+    <w:p>
+      <w:pPr>
+        <w:numPr>
+          <w:ilvl w:val="1"/>
+          <w:numId w:val="1023"/>
+        </w:numPr>
+        <w:pStyle w:val="Compact"/>
+      </w:pPr>
+      <w:r>
+        <w:t xml:space="preserve">Healing and harming (others using spirits)</w:t>
       </w:r>
     </w:p>
     <w:bookmarkEnd w:id="24"/>
@@ -576,7 +722,7 @@
       <w:pPr>
         <w:numPr>
           <w:ilvl w:val="0"/>
-          <w:numId w:val="1019"/>
+          <w:numId w:val="1024"/>
         </w:numPr>
         <w:pStyle w:val="Compact"/>
       </w:pPr>
@@ -588,7 +734,7 @@
       <w:pPr>
         <w:numPr>
           <w:ilvl w:val="1"/>
-          <w:numId w:val="1020"/>
+          <w:numId w:val="1025"/>
         </w:numPr>
         <w:pStyle w:val="Compact"/>
       </w:pPr>
@@ -610,7 +756,7 @@
       <w:pPr>
         <w:numPr>
           <w:ilvl w:val="0"/>
-          <w:numId w:val="1021"/>
+          <w:numId w:val="1026"/>
         </w:numPr>
         <w:pStyle w:val="Compact"/>
       </w:pPr>
@@ -622,7 +768,7 @@
       <w:pPr>
         <w:numPr>
           <w:ilvl w:val="0"/>
-          <w:numId w:val="1021"/>
+          <w:numId w:val="1026"/>
         </w:numPr>
         <w:pStyle w:val="Compact"/>
       </w:pPr>
@@ -645,7 +791,7 @@
       <w:pPr>
         <w:numPr>
           <w:ilvl w:val="0"/>
-          <w:numId w:val="1022"/>
+          <w:numId w:val="1027"/>
         </w:numPr>
         <w:pStyle w:val="Compact"/>
       </w:pPr>
@@ -657,7 +803,7 @@
       <w:pPr>
         <w:numPr>
           <w:ilvl w:val="1"/>
-          <w:numId w:val="1023"/>
+          <w:numId w:val="1028"/>
         </w:numPr>
         <w:pStyle w:val="Compact"/>
       </w:pPr>
@@ -669,7 +815,7 @@
       <w:pPr>
         <w:numPr>
           <w:ilvl w:val="1"/>
-          <w:numId w:val="1023"/>
+          <w:numId w:val="1028"/>
         </w:numPr>
         <w:pStyle w:val="Compact"/>
       </w:pPr>
@@ -681,7 +827,7 @@
       <w:pPr>
         <w:numPr>
           <w:ilvl w:val="1"/>
-          <w:numId w:val="1023"/>
+          <w:numId w:val="1028"/>
         </w:numPr>
         <w:pStyle w:val="Compact"/>
       </w:pPr>
@@ -693,7 +839,7 @@
       <w:pPr>
         <w:numPr>
           <w:ilvl w:val="1"/>
-          <w:numId w:val="1023"/>
+          <w:numId w:val="1028"/>
         </w:numPr>
         <w:pStyle w:val="Compact"/>
       </w:pPr>
@@ -705,7 +851,7 @@
       <w:pPr>
         <w:numPr>
           <w:ilvl w:val="0"/>
-          <w:numId w:val="1022"/>
+          <w:numId w:val="1027"/>
         </w:numPr>
         <w:pStyle w:val="Compact"/>
       </w:pPr>
@@ -717,7 +863,7 @@
       <w:pPr>
         <w:numPr>
           <w:ilvl w:val="1"/>
-          <w:numId w:val="1024"/>
+          <w:numId w:val="1029"/>
         </w:numPr>
         <w:pStyle w:val="Compact"/>
       </w:pPr>
@@ -729,7 +875,7 @@
       <w:pPr>
         <w:numPr>
           <w:ilvl w:val="0"/>
-          <w:numId w:val="1022"/>
+          <w:numId w:val="1027"/>
         </w:numPr>
         <w:pStyle w:val="Compact"/>
       </w:pPr>
@@ -741,7 +887,7 @@
       <w:pPr>
         <w:numPr>
           <w:ilvl w:val="1"/>
-          <w:numId w:val="1025"/>
+          <w:numId w:val="1030"/>
         </w:numPr>
         <w:pStyle w:val="Compact"/>
       </w:pPr>
@@ -1009,6 +1155,21 @@
     <w:abstractNumId w:val="991"/>
   </w:num>
   <w:num w:numId="1025">
+    <w:abstractNumId w:val="991"/>
+  </w:num>
+  <w:num w:numId="1026">
+    <w:abstractNumId w:val="991"/>
+  </w:num>
+  <w:num w:numId="1027">
+    <w:abstractNumId w:val="991"/>
+  </w:num>
+  <w:num w:numId="1028">
+    <w:abstractNumId w:val="991"/>
+  </w:num>
+  <w:num w:numId="1029">
+    <w:abstractNumId w:val="991"/>
+  </w:num>
+  <w:num w:numId="1030">
     <w:abstractNumId w:val="991"/>
   </w:num>
 </w:numbering>

</xml_diff>